<commit_message>
add config example and rename 03
</commit_message>
<xml_diff>
--- a/guide.docx
+++ b/guide.docx
@@ -119,7 +119,7 @@
         <w:t xml:space="preserve">Documents Base Creation</w:t>
       </w:r>
       <w:r>
-        <w:t xml:space="preserve">: We start the process with a selected set of thirty documents about a made-up company called StarTech. These papers are the main source of information and context for our whole system. They are the foundation on which everything else will be built.</w:t>
+        <w:t xml:space="preserve">: We start the process with a selected set of thirty documents about a made-up company called StarTech. These documents are the main source of information and context for our whole system. They are the foundation on which everything else will be built.</w:t>
       </w:r>
     </w:p>
     <w:p>
@@ -258,7 +258,7 @@
         <w:t xml:space="preserve">The Database’s Dynamic Nature</w:t>
       </w:r>
       <w:r>
-        <w:t xml:space="preserve">: One of the approach’s distinguishing features is its inherent flexibility. Unlike traditional models, where updates may demand complete retraining, our approach is built for scalability. As new information becomes available or the organization evolves, new documents can be easily added to the database. This means that our chatbot is always up to date and in sync with the newest company developments, without the need for time-consuming recalibrations. However, The document database, like any other repository of information, is not a’set-it-and-forget-it’ asset. Regular audits are recommended to verify information accuracy and relevancy.</w:t>
+        <w:t xml:space="preserve">: One of the approach’s distinguishing features is its inherent flexibility. Unlike traditional models, where updates may demand complete retraining, our approach is built for scalability. As new information becomes available or the organization evolves, new documents can be easily added to the database. This means that our chatbot is always up to date and in sync with the newest company developments, without the need for time-consuming recalibrations. However, the document database, like any other repository of information, is not a’set-it-and-forget-it’ asset. Regular audits are recommended to verify information accuracy and relevancy.</w:t>
       </w:r>
     </w:p>
     <w:p>
@@ -782,33 +782,6 @@
       <w:r>
         <w:t xml:space="preserve">function is to generate the embedding of the text that is given as input. This is directly taken from the openai docs with no modifications. A few things worth noting:</w:t>
       </w:r>
-      <w:r>
-        <w:t xml:space="preserve"> </w:t>
-      </w:r>
-      <w:r>
-        <w:t xml:space="preserve">* The newline characters in the text are deleted to make sure the entry is clean.</w:t>
-      </w:r>
-      <w:r>
-        <w:t xml:space="preserve"> </w:t>
-      </w:r>
-      <w:r>
-        <w:t xml:space="preserve">* The function calls  OpenAI’s API to create the embedding for the given text, using the</w:t>
-      </w:r>
-      <w:r>
-        <w:t xml:space="preserve"> </w:t>
-      </w:r>
-      <w:r>
-        <w:rPr>
-          <w:rStyle w:val="VerbatimChar"/>
-        </w:rPr>
-        <w:t xml:space="preserve">text-embedding-ada-002</w:t>
-      </w:r>
-      <w:r>
-        <w:t xml:space="preserve"> </w:t>
-      </w:r>
-      <w:r>
-        <w:t xml:space="preserve">model.</w:t>
-      </w:r>
     </w:p>
     <w:p>
       <w:pPr>
@@ -819,6 +792,45 @@
         <w:pStyle w:val="Compact"/>
       </w:pPr>
       <w:r>
+        <w:t xml:space="preserve">The newline characters in the text are deleted to make sure the entry is clean.</w:t>
+      </w:r>
+    </w:p>
+    <w:p>
+      <w:pPr>
+        <w:numPr>
+          <w:ilvl w:val="0"/>
+          <w:numId w:val="1005"/>
+        </w:numPr>
+        <w:pStyle w:val="Compact"/>
+      </w:pPr>
+      <w:r>
+        <w:t xml:space="preserve">The function calls  OpenAI’s API to create the embedding for the given text, using the</w:t>
+      </w:r>
+      <w:r>
+        <w:t xml:space="preserve"> </w:t>
+      </w:r>
+      <w:r>
+        <w:rPr>
+          <w:rStyle w:val="VerbatimChar"/>
+        </w:rPr>
+        <w:t xml:space="preserve">text-embedding-ada-002</w:t>
+      </w:r>
+      <w:r>
+        <w:t xml:space="preserve"> </w:t>
+      </w:r>
+      <w:r>
+        <w:t xml:space="preserve">model.</w:t>
+      </w:r>
+    </w:p>
+    <w:p>
+      <w:pPr>
+        <w:numPr>
+          <w:ilvl w:val="0"/>
+          <w:numId w:val="1006"/>
+        </w:numPr>
+        <w:pStyle w:val="Compact"/>
+      </w:pPr>
+      <w:r>
         <w:rPr>
           <w:bCs/>
           <w:b/>
@@ -1041,7 +1053,7 @@
       <w:pPr>
         <w:numPr>
           <w:ilvl w:val="0"/>
-          <w:numId w:val="1006"/>
+          <w:numId w:val="1007"/>
         </w:numPr>
         <w:pStyle w:val="Compact"/>
       </w:pPr>
@@ -1058,7 +1070,7 @@
       <w:pPr>
         <w:numPr>
           <w:ilvl w:val="0"/>
-          <w:numId w:val="1006"/>
+          <w:numId w:val="1007"/>
         </w:numPr>
         <w:pStyle w:val="Compact"/>
       </w:pPr>
@@ -1075,7 +1087,7 @@
       <w:pPr>
         <w:numPr>
           <w:ilvl w:val="0"/>
-          <w:numId w:val="1006"/>
+          <w:numId w:val="1007"/>
         </w:numPr>
         <w:pStyle w:val="Compact"/>
       </w:pPr>
@@ -1092,7 +1104,7 @@
       <w:pPr>
         <w:numPr>
           <w:ilvl w:val="0"/>
-          <w:numId w:val="1006"/>
+          <w:numId w:val="1007"/>
         </w:numPr>
         <w:pStyle w:val="Compact"/>
       </w:pPr>
@@ -1158,297 +1170,6 @@
       <w:pPr>
         <w:numPr>
           <w:ilvl w:val="0"/>
-          <w:numId w:val="1007"/>
-        </w:numPr>
-        <w:pStyle w:val="Compact"/>
-      </w:pPr>
-      <w:r>
-        <w:rPr>
-          <w:bCs/>
-          <w:b/>
-        </w:rPr>
-        <w:t xml:space="preserve">Initialization and Configuration</w:t>
-      </w:r>
-      <w:r>
-        <w:t xml:space="preserve">: This part imports the required modules, reads the file that we created during the previous step, and sets up Pinecone with the required API key and environment setting. Specifically, we import the pinecone Python library to communicate with the database.</w:t>
-      </w:r>
-    </w:p>
-    <w:p>
-      <w:pPr>
-        <w:pStyle w:val="SourceCode"/>
-      </w:pPr>
-      <w:r>
-        <w:rPr>
-          <w:rStyle w:val="NormalTok"/>
-        </w:rPr>
-        <w:t xml:space="preserve">    </w:t>
-      </w:r>
-      <w:r>
-        <w:rPr>
-          <w:rStyle w:val="ImportTok"/>
-        </w:rPr>
-        <w:t xml:space="preserve">import</w:t>
-      </w:r>
-      <w:r>
-        <w:rPr>
-          <w:rStyle w:val="NormalTok"/>
-        </w:rPr>
-        <w:t xml:space="preserve"> pandas </w:t>
-      </w:r>
-      <w:r>
-        <w:rPr>
-          <w:rStyle w:val="ImportTok"/>
-        </w:rPr>
-        <w:t xml:space="preserve">as</w:t>
-      </w:r>
-      <w:r>
-        <w:rPr>
-          <w:rStyle w:val="NormalTok"/>
-        </w:rPr>
-        <w:t xml:space="preserve"> pd</w:t>
-      </w:r>
-      <w:r>
-        <w:br/>
-      </w:r>
-      <w:r>
-        <w:rPr>
-          <w:rStyle w:val="NormalTok"/>
-        </w:rPr>
-        <w:t xml:space="preserve">    </w:t>
-      </w:r>
-      <w:r>
-        <w:rPr>
-          <w:rStyle w:val="ImportTok"/>
-        </w:rPr>
-        <w:t xml:space="preserve">import</w:t>
-      </w:r>
-      <w:r>
-        <w:rPr>
-          <w:rStyle w:val="NormalTok"/>
-        </w:rPr>
-        <w:t xml:space="preserve"> pinecone</w:t>
-      </w:r>
-      <w:r>
-        <w:br/>
-      </w:r>
-      <w:r>
-        <w:rPr>
-          <w:rStyle w:val="NormalTok"/>
-        </w:rPr>
-        <w:t xml:space="preserve">    </w:t>
-      </w:r>
-      <w:r>
-        <w:rPr>
-          <w:rStyle w:val="ImportTok"/>
-        </w:rPr>
-        <w:t xml:space="preserve">from</w:t>
-      </w:r>
-      <w:r>
-        <w:rPr>
-          <w:rStyle w:val="NormalTok"/>
-        </w:rPr>
-        <w:t xml:space="preserve"> .load_config </w:t>
-      </w:r>
-      <w:r>
-        <w:rPr>
-          <w:rStyle w:val="ImportTok"/>
-        </w:rPr>
-        <w:t xml:space="preserve">import</w:t>
-      </w:r>
-      <w:r>
-        <w:rPr>
-          <w:rStyle w:val="NormalTok"/>
-        </w:rPr>
-        <w:t xml:space="preserve"> load</w:t>
-      </w:r>
-      <w:r>
-        <w:br/>
-      </w:r>
-      <w:r>
-        <w:br/>
-      </w:r>
-      <w:r>
-        <w:rPr>
-          <w:rStyle w:val="NormalTok"/>
-        </w:rPr>
-        <w:t xml:space="preserve">    df </w:t>
-      </w:r>
-      <w:r>
-        <w:rPr>
-          <w:rStyle w:val="OperatorTok"/>
-        </w:rPr>
-        <w:t xml:space="preserve">=</w:t>
-      </w:r>
-      <w:r>
-        <w:rPr>
-          <w:rStyle w:val="NormalTok"/>
-        </w:rPr>
-        <w:t xml:space="preserve"> pd.read_csv(</w:t>
-      </w:r>
-      <w:r>
-        <w:rPr>
-          <w:rStyle w:val="StringTok"/>
-        </w:rPr>
-        <w:t xml:space="preserve">"data/documents_processed.csv"</w:t>
-      </w:r>
-      <w:r>
-        <w:rPr>
-          <w:rStyle w:val="NormalTok"/>
-        </w:rPr>
-        <w:t xml:space="preserve">)</w:t>
-      </w:r>
-      <w:r>
-        <w:br/>
-      </w:r>
-      <w:r>
-        <w:rPr>
-          <w:rStyle w:val="NormalTok"/>
-        </w:rPr>
-        <w:t xml:space="preserve">    pinecone_token </w:t>
-      </w:r>
-      <w:r>
-        <w:rPr>
-          <w:rStyle w:val="OperatorTok"/>
-        </w:rPr>
-        <w:t xml:space="preserve">=</w:t>
-      </w:r>
-      <w:r>
-        <w:rPr>
-          <w:rStyle w:val="NormalTok"/>
-        </w:rPr>
-        <w:t xml:space="preserve"> load(</w:t>
-      </w:r>
-      <w:r>
-        <w:rPr>
-          <w:rStyle w:val="StringTok"/>
-        </w:rPr>
-        <w:t xml:space="preserve">"config.yaml"</w:t>
-      </w:r>
-      <w:r>
-        <w:rPr>
-          <w:rStyle w:val="NormalTok"/>
-        </w:rPr>
-        <w:t xml:space="preserve">)[</w:t>
-      </w:r>
-      <w:r>
-        <w:rPr>
-          <w:rStyle w:val="StringTok"/>
-        </w:rPr>
-        <w:t xml:space="preserve">"tokens"</w:t>
-      </w:r>
-      <w:r>
-        <w:rPr>
-          <w:rStyle w:val="NormalTok"/>
-        </w:rPr>
-        <w:t xml:space="preserve">][</w:t>
-      </w:r>
-      <w:r>
-        <w:rPr>
-          <w:rStyle w:val="StringTok"/>
-        </w:rPr>
-        <w:t xml:space="preserve">"pinecone"</w:t>
-      </w:r>
-      <w:r>
-        <w:rPr>
-          <w:rStyle w:val="NormalTok"/>
-        </w:rPr>
-        <w:t xml:space="preserve">]</w:t>
-      </w:r>
-      <w:r>
-        <w:br/>
-      </w:r>
-      <w:r>
-        <w:rPr>
-          <w:rStyle w:val="NormalTok"/>
-        </w:rPr>
-        <w:t xml:space="preserve">    pinecone_env </w:t>
-      </w:r>
-      <w:r>
-        <w:rPr>
-          <w:rStyle w:val="OperatorTok"/>
-        </w:rPr>
-        <w:t xml:space="preserve">=</w:t>
-      </w:r>
-      <w:r>
-        <w:rPr>
-          <w:rStyle w:val="NormalTok"/>
-        </w:rPr>
-        <w:t xml:space="preserve"> load(</w:t>
-      </w:r>
-      <w:r>
-        <w:rPr>
-          <w:rStyle w:val="StringTok"/>
-        </w:rPr>
-        <w:t xml:space="preserve">"config.yaml"</w:t>
-      </w:r>
-      <w:r>
-        <w:rPr>
-          <w:rStyle w:val="NormalTok"/>
-        </w:rPr>
-        <w:t xml:space="preserve">)[</w:t>
-      </w:r>
-      <w:r>
-        <w:rPr>
-          <w:rStyle w:val="StringTok"/>
-        </w:rPr>
-        <w:t xml:space="preserve">"parameters"</w:t>
-      </w:r>
-      <w:r>
-        <w:rPr>
-          <w:rStyle w:val="NormalTok"/>
-        </w:rPr>
-        <w:t xml:space="preserve">][</w:t>
-      </w:r>
-      <w:r>
-        <w:rPr>
-          <w:rStyle w:val="StringTok"/>
-        </w:rPr>
-        <w:t xml:space="preserve">"pinecone_env"</w:t>
-      </w:r>
-      <w:r>
-        <w:rPr>
-          <w:rStyle w:val="NormalTok"/>
-        </w:rPr>
-        <w:t xml:space="preserve">]</w:t>
-      </w:r>
-      <w:r>
-        <w:br/>
-      </w:r>
-      <w:r>
-        <w:rPr>
-          <w:rStyle w:val="NormalTok"/>
-        </w:rPr>
-        <w:t xml:space="preserve">    pinecone.init(api_key</w:t>
-      </w:r>
-      <w:r>
-        <w:rPr>
-          <w:rStyle w:val="OperatorTok"/>
-        </w:rPr>
-        <w:t xml:space="preserve">=</w:t>
-      </w:r>
-      <w:r>
-        <w:rPr>
-          <w:rStyle w:val="NormalTok"/>
-        </w:rPr>
-        <w:t xml:space="preserve">pinecone_token, environment</w:t>
-      </w:r>
-      <w:r>
-        <w:rPr>
-          <w:rStyle w:val="OperatorTok"/>
-        </w:rPr>
-        <w:t xml:space="preserve">=</w:t>
-      </w:r>
-      <w:r>
-        <w:rPr>
-          <w:rStyle w:val="NormalTok"/>
-        </w:rPr>
-        <w:t xml:space="preserve">pinecone_env)</w:t>
-      </w:r>
-    </w:p>
-    <w:p>
-      <w:pPr>
-        <w:numPr>
-          <w:ilvl w:val="0"/>
           <w:numId w:val="1008"/>
         </w:numPr>
         <w:pStyle w:val="Compact"/>
@@ -1458,28 +1179,10 @@
           <w:bCs/>
           <w:b/>
         </w:rPr>
-        <w:t xml:space="preserve">Create Index in Pinecone</w:t>
-      </w:r>
-      <w:r>
-        <w:t xml:space="preserve">: Here, an attempt is made to make an index named</w:t>
-      </w:r>
-      <w:r>
-        <w:t xml:space="preserve"> </w:t>
-      </w:r>
-      <w:r>
-        <w:t xml:space="preserve">“</w:t>
-      </w:r>
-      <w:r>
-        <w:t xml:space="preserve">startech</w:t>
-      </w:r>
-      <w:r>
-        <w:t xml:space="preserve">”</w:t>
-      </w:r>
-      <w:r>
-        <w:t xml:space="preserve"> </w:t>
-      </w:r>
-      <w:r>
-        <w:t xml:space="preserve">with a certain size (1536) and associated with the cosine metric to measure the distance between vectors. If the index already exists, the code will just show a message. Then, it gets the newly made (or existing) index.</w:t>
+        <w:t xml:space="preserve">Initialization and Configuration</w:t>
+      </w:r>
+      <w:r>
+        <w:t xml:space="preserve">: This part imports the required modules, reads the file that we created during the previous step, and sets up Pinecone with the required API key and environment setting. Specifically, we import the pinecone Python library to communicate with the database.</w:t>
       </w:r>
     </w:p>
     <w:p>
@@ -1494,36 +1197,93 @@
       </w:r>
       <w:r>
         <w:rPr>
-          <w:rStyle w:val="ControlFlowTok"/>
-        </w:rPr>
-        <w:t xml:space="preserve">try</w:t>
-      </w:r>
-      <w:r>
-        <w:rPr>
-          <w:rStyle w:val="NormalTok"/>
-        </w:rPr>
-        <w:t xml:space="preserve">:</w:t>
-      </w:r>
-      <w:r>
-        <w:br/>
-      </w:r>
-      <w:r>
-        <w:rPr>
-          <w:rStyle w:val="NormalTok"/>
-        </w:rPr>
-        <w:t xml:space="preserve">        pinecone.create_index(</w:t>
-      </w:r>
-      <w:r>
-        <w:rPr>
-          <w:rStyle w:val="StringTok"/>
-        </w:rPr>
-        <w:t xml:space="preserve">"startech"</w:t>
-      </w:r>
-      <w:r>
-        <w:rPr>
-          <w:rStyle w:val="NormalTok"/>
-        </w:rPr>
-        <w:t xml:space="preserve">, dimension</w:t>
+          <w:rStyle w:val="ImportTok"/>
+        </w:rPr>
+        <w:t xml:space="preserve">import</w:t>
+      </w:r>
+      <w:r>
+        <w:rPr>
+          <w:rStyle w:val="NormalTok"/>
+        </w:rPr>
+        <w:t xml:space="preserve"> pandas </w:t>
+      </w:r>
+      <w:r>
+        <w:rPr>
+          <w:rStyle w:val="ImportTok"/>
+        </w:rPr>
+        <w:t xml:space="preserve">as</w:t>
+      </w:r>
+      <w:r>
+        <w:rPr>
+          <w:rStyle w:val="NormalTok"/>
+        </w:rPr>
+        <w:t xml:space="preserve"> pd</w:t>
+      </w:r>
+      <w:r>
+        <w:br/>
+      </w:r>
+      <w:r>
+        <w:rPr>
+          <w:rStyle w:val="NormalTok"/>
+        </w:rPr>
+        <w:t xml:space="preserve">    </w:t>
+      </w:r>
+      <w:r>
+        <w:rPr>
+          <w:rStyle w:val="ImportTok"/>
+        </w:rPr>
+        <w:t xml:space="preserve">import</w:t>
+      </w:r>
+      <w:r>
+        <w:rPr>
+          <w:rStyle w:val="NormalTok"/>
+        </w:rPr>
+        <w:t xml:space="preserve"> pinecone</w:t>
+      </w:r>
+      <w:r>
+        <w:br/>
+      </w:r>
+      <w:r>
+        <w:rPr>
+          <w:rStyle w:val="NormalTok"/>
+        </w:rPr>
+        <w:t xml:space="preserve">    </w:t>
+      </w:r>
+      <w:r>
+        <w:rPr>
+          <w:rStyle w:val="ImportTok"/>
+        </w:rPr>
+        <w:t xml:space="preserve">from</w:t>
+      </w:r>
+      <w:r>
+        <w:rPr>
+          <w:rStyle w:val="NormalTok"/>
+        </w:rPr>
+        <w:t xml:space="preserve"> .load_config </w:t>
+      </w:r>
+      <w:r>
+        <w:rPr>
+          <w:rStyle w:val="ImportTok"/>
+        </w:rPr>
+        <w:t xml:space="preserve">import</w:t>
+      </w:r>
+      <w:r>
+        <w:rPr>
+          <w:rStyle w:val="NormalTok"/>
+        </w:rPr>
+        <w:t xml:space="preserve"> load</w:t>
+      </w:r>
+      <w:r>
+        <w:br/>
+      </w:r>
+      <w:r>
+        <w:br/>
+      </w:r>
+      <w:r>
+        <w:rPr>
+          <w:rStyle w:val="NormalTok"/>
+        </w:rPr>
+        <w:t xml:space="preserve">    df </w:t>
       </w:r>
       <w:r>
         <w:rPr>
@@ -1533,15 +1293,30 @@
       </w:r>
       <w:r>
         <w:rPr>
-          <w:rStyle w:val="DecValTok"/>
-        </w:rPr>
-        <w:t xml:space="preserve">1536</w:t>
-      </w:r>
-      <w:r>
-        <w:rPr>
-          <w:rStyle w:val="NormalTok"/>
-        </w:rPr>
-        <w:t xml:space="preserve">, metric</w:t>
+          <w:rStyle w:val="NormalTok"/>
+        </w:rPr>
+        <w:t xml:space="preserve"> pd.read_csv(</w:t>
+      </w:r>
+      <w:r>
+        <w:rPr>
+          <w:rStyle w:val="StringTok"/>
+        </w:rPr>
+        <w:t xml:space="preserve">"data/documents_processed.csv"</w:t>
+      </w:r>
+      <w:r>
+        <w:rPr>
+          <w:rStyle w:val="NormalTok"/>
+        </w:rPr>
+        <w:t xml:space="preserve">)</w:t>
+      </w:r>
+      <w:r>
+        <w:br/>
+      </w:r>
+      <w:r>
+        <w:rPr>
+          <w:rStyle w:val="NormalTok"/>
+        </w:rPr>
+        <w:t xml:space="preserve">    pinecone_token </w:t>
       </w:r>
       <w:r>
         <w:rPr>
@@ -1551,102 +1326,54 @@
       </w:r>
       <w:r>
         <w:rPr>
-          <w:rStyle w:val="StringTok"/>
-        </w:rPr>
-        <w:t xml:space="preserve">"cosine"</w:t>
-      </w:r>
-      <w:r>
-        <w:rPr>
-          <w:rStyle w:val="NormalTok"/>
-        </w:rPr>
-        <w:t xml:space="preserve">)</w:t>
-      </w:r>
-      <w:r>
-        <w:br/>
-      </w:r>
-      <w:r>
-        <w:rPr>
-          <w:rStyle w:val="NormalTok"/>
-        </w:rPr>
-        <w:t xml:space="preserve">    </w:t>
-      </w:r>
-      <w:r>
-        <w:rPr>
-          <w:rStyle w:val="ControlFlowTok"/>
-        </w:rPr>
-        <w:t xml:space="preserve">except</w:t>
-      </w:r>
-      <w:r>
-        <w:rPr>
-          <w:rStyle w:val="NormalTok"/>
-        </w:rPr>
-        <w:t xml:space="preserve">:</w:t>
-      </w:r>
-      <w:r>
-        <w:br/>
-      </w:r>
-      <w:r>
-        <w:rPr>
-          <w:rStyle w:val="NormalTok"/>
-        </w:rPr>
-        <w:t xml:space="preserve">        </w:t>
-      </w:r>
-      <w:r>
-        <w:rPr>
-          <w:rStyle w:val="BuiltInTok"/>
-        </w:rPr>
-        <w:t xml:space="preserve">print</w:t>
-      </w:r>
-      <w:r>
-        <w:rPr>
-          <w:rStyle w:val="NormalTok"/>
-        </w:rPr>
-        <w:t xml:space="preserve">(</w:t>
-      </w:r>
-      <w:r>
-        <w:rPr>
-          <w:rStyle w:val="StringTok"/>
-        </w:rPr>
-        <w:t xml:space="preserve">"index already exists"</w:t>
-      </w:r>
-      <w:r>
-        <w:rPr>
-          <w:rStyle w:val="NormalTok"/>
-        </w:rPr>
-        <w:t xml:space="preserve">)</w:t>
-      </w:r>
-      <w:r>
-        <w:br/>
-      </w:r>
-      <w:r>
-        <w:br/>
-      </w:r>
-      <w:r>
-        <w:rPr>
-          <w:rStyle w:val="NormalTok"/>
-        </w:rPr>
-        <w:t xml:space="preserve">    </w:t>
-      </w:r>
-      <w:r>
-        <w:rPr>
-          <w:rStyle w:val="BuiltInTok"/>
-        </w:rPr>
-        <w:t xml:space="preserve">print</w:t>
-      </w:r>
-      <w:r>
-        <w:rPr>
-          <w:rStyle w:val="NormalTok"/>
-        </w:rPr>
-        <w:t xml:space="preserve">(pinecone.list_indexes())</w:t>
-      </w:r>
-      <w:r>
-        <w:br/>
-      </w:r>
-      <w:r>
-        <w:rPr>
-          <w:rStyle w:val="NormalTok"/>
-        </w:rPr>
-        <w:t xml:space="preserve">    index </w:t>
+          <w:rStyle w:val="NormalTok"/>
+        </w:rPr>
+        <w:t xml:space="preserve"> load(</w:t>
+      </w:r>
+      <w:r>
+        <w:rPr>
+          <w:rStyle w:val="StringTok"/>
+        </w:rPr>
+        <w:t xml:space="preserve">"config.yaml"</w:t>
+      </w:r>
+      <w:r>
+        <w:rPr>
+          <w:rStyle w:val="NormalTok"/>
+        </w:rPr>
+        <w:t xml:space="preserve">)[</w:t>
+      </w:r>
+      <w:r>
+        <w:rPr>
+          <w:rStyle w:val="StringTok"/>
+        </w:rPr>
+        <w:t xml:space="preserve">"tokens"</w:t>
+      </w:r>
+      <w:r>
+        <w:rPr>
+          <w:rStyle w:val="NormalTok"/>
+        </w:rPr>
+        <w:t xml:space="preserve">][</w:t>
+      </w:r>
+      <w:r>
+        <w:rPr>
+          <w:rStyle w:val="StringTok"/>
+        </w:rPr>
+        <w:t xml:space="preserve">"pinecone"</w:t>
+      </w:r>
+      <w:r>
+        <w:rPr>
+          <w:rStyle w:val="NormalTok"/>
+        </w:rPr>
+        <w:t xml:space="preserve">]</w:t>
+      </w:r>
+      <w:r>
+        <w:br/>
+      </w:r>
+      <w:r>
+        <w:rPr>
+          <w:rStyle w:val="NormalTok"/>
+        </w:rPr>
+        <w:t xml:space="preserve">    pinecone_env </w:t>
       </w:r>
       <w:r>
         <w:rPr>
@@ -1658,19 +1385,76 @@
         <w:rPr>
           <w:rStyle w:val="NormalTok"/>
         </w:rPr>
-        <w:t xml:space="preserve"> pinecone.Index(</w:t>
-      </w:r>
-      <w:r>
-        <w:rPr>
-          <w:rStyle w:val="StringTok"/>
-        </w:rPr>
-        <w:t xml:space="preserve">"startech"</w:t>
-      </w:r>
-      <w:r>
-        <w:rPr>
-          <w:rStyle w:val="NormalTok"/>
-        </w:rPr>
-        <w:t xml:space="preserve">)</w:t>
+        <w:t xml:space="preserve"> load(</w:t>
+      </w:r>
+      <w:r>
+        <w:rPr>
+          <w:rStyle w:val="StringTok"/>
+        </w:rPr>
+        <w:t xml:space="preserve">"config.yaml"</w:t>
+      </w:r>
+      <w:r>
+        <w:rPr>
+          <w:rStyle w:val="NormalTok"/>
+        </w:rPr>
+        <w:t xml:space="preserve">)[</w:t>
+      </w:r>
+      <w:r>
+        <w:rPr>
+          <w:rStyle w:val="StringTok"/>
+        </w:rPr>
+        <w:t xml:space="preserve">"parameters"</w:t>
+      </w:r>
+      <w:r>
+        <w:rPr>
+          <w:rStyle w:val="NormalTok"/>
+        </w:rPr>
+        <w:t xml:space="preserve">][</w:t>
+      </w:r>
+      <w:r>
+        <w:rPr>
+          <w:rStyle w:val="StringTok"/>
+        </w:rPr>
+        <w:t xml:space="preserve">"pinecone_env"</w:t>
+      </w:r>
+      <w:r>
+        <w:rPr>
+          <w:rStyle w:val="NormalTok"/>
+        </w:rPr>
+        <w:t xml:space="preserve">]</w:t>
+      </w:r>
+      <w:r>
+        <w:br/>
+      </w:r>
+      <w:r>
+        <w:rPr>
+          <w:rStyle w:val="NormalTok"/>
+        </w:rPr>
+        <w:t xml:space="preserve">    pinecone.init(api_key</w:t>
+      </w:r>
+      <w:r>
+        <w:rPr>
+          <w:rStyle w:val="OperatorTok"/>
+        </w:rPr>
+        <w:t xml:space="preserve">=</w:t>
+      </w:r>
+      <w:r>
+        <w:rPr>
+          <w:rStyle w:val="NormalTok"/>
+        </w:rPr>
+        <w:t xml:space="preserve">pinecone_token, environment</w:t>
+      </w:r>
+      <w:r>
+        <w:rPr>
+          <w:rStyle w:val="OperatorTok"/>
+        </w:rPr>
+        <w:t xml:space="preserve">=</w:t>
+      </w:r>
+      <w:r>
+        <w:rPr>
+          <w:rStyle w:val="NormalTok"/>
+        </w:rPr>
+        <w:t xml:space="preserve">pinecone_env)</w:t>
       </w:r>
     </w:p>
     <w:p>
@@ -1686,10 +1470,28 @@
           <w:bCs/>
           <w:b/>
         </w:rPr>
-        <w:t xml:space="preserve">Convert Embeddings to List</w:t>
-      </w:r>
-      <w:r>
-        <w:t xml:space="preserve">: Since our embeddings are saved as strings that look like lists, we need a function to turn them back into real lists of floats for processing. That’s what this function does.</w:t>
+        <w:t xml:space="preserve">Create Index in Pinecone</w:t>
+      </w:r>
+      <w:r>
+        <w:t xml:space="preserve">: Here, an attempt is made to make an index named</w:t>
+      </w:r>
+      <w:r>
+        <w:t xml:space="preserve"> </w:t>
+      </w:r>
+      <w:r>
+        <w:t xml:space="preserve">“</w:t>
+      </w:r>
+      <w:r>
+        <w:t xml:space="preserve">startech</w:t>
+      </w:r>
+      <w:r>
+        <w:t xml:space="preserve">”</w:t>
+      </w:r>
+      <w:r>
+        <w:t xml:space="preserve"> </w:t>
+      </w:r>
+      <w:r>
+        <w:t xml:space="preserve">with a certain size (1536) and associated with the cosine metric to measure the distance between vectors. If the index already exists, the code will just show a message. Then, it gets the newly made (or existing) index.</w:t>
       </w:r>
     </w:p>
     <w:p>
@@ -1704,24 +1506,36 @@
       </w:r>
       <w:r>
         <w:rPr>
-          <w:rStyle w:val="KeywordTok"/>
-        </w:rPr>
-        <w:t xml:space="preserve">def</w:t>
-      </w:r>
-      <w:r>
-        <w:rPr>
-          <w:rStyle w:val="NormalTok"/>
-        </w:rPr>
-        <w:t xml:space="preserve"> create_a_list_from_list_as_string(x):</w:t>
-      </w:r>
-      <w:r>
-        <w:br/>
-      </w:r>
-      <w:r>
-        <w:rPr>
-          <w:rStyle w:val="NormalTok"/>
-        </w:rPr>
-        <w:t xml:space="preserve">    ll </w:t>
+          <w:rStyle w:val="ControlFlowTok"/>
+        </w:rPr>
+        <w:t xml:space="preserve">try</w:t>
+      </w:r>
+      <w:r>
+        <w:rPr>
+          <w:rStyle w:val="NormalTok"/>
+        </w:rPr>
+        <w:t xml:space="preserve">:</w:t>
+      </w:r>
+      <w:r>
+        <w:br/>
+      </w:r>
+      <w:r>
+        <w:rPr>
+          <w:rStyle w:val="NormalTok"/>
+        </w:rPr>
+        <w:t xml:space="preserve">        pinecone.create_index(</w:t>
+      </w:r>
+      <w:r>
+        <w:rPr>
+          <w:rStyle w:val="StringTok"/>
+        </w:rPr>
+        <w:t xml:space="preserve">"startech"</w:t>
+      </w:r>
+      <w:r>
+        <w:rPr>
+          <w:rStyle w:val="NormalTok"/>
+        </w:rPr>
+        <w:t xml:space="preserve">, dimension</w:t>
       </w:r>
       <w:r>
         <w:rPr>
@@ -1731,63 +1545,27 @@
       </w:r>
       <w:r>
         <w:rPr>
-          <w:rStyle w:val="NormalTok"/>
-        </w:rPr>
-        <w:t xml:space="preserve"> x.replace(</w:t>
-      </w:r>
-      <w:r>
-        <w:rPr>
-          <w:rStyle w:val="StringTok"/>
-        </w:rPr>
-        <w:t xml:space="preserve">"["</w:t>
-      </w:r>
-      <w:r>
-        <w:rPr>
-          <w:rStyle w:val="NormalTok"/>
-        </w:rPr>
-        <w:t xml:space="preserve">, </w:t>
-      </w:r>
-      <w:r>
-        <w:rPr>
-          <w:rStyle w:val="StringTok"/>
-        </w:rPr>
-        <w:t xml:space="preserve">""</w:t>
-      </w:r>
-      <w:r>
-        <w:rPr>
-          <w:rStyle w:val="NormalTok"/>
-        </w:rPr>
-        <w:t xml:space="preserve">).replace(</w:t>
-      </w:r>
-      <w:r>
-        <w:rPr>
-          <w:rStyle w:val="StringTok"/>
-        </w:rPr>
-        <w:t xml:space="preserve">"]"</w:t>
-      </w:r>
-      <w:r>
-        <w:rPr>
-          <w:rStyle w:val="NormalTok"/>
-        </w:rPr>
-        <w:t xml:space="preserve">, </w:t>
-      </w:r>
-      <w:r>
-        <w:rPr>
-          <w:rStyle w:val="StringTok"/>
-        </w:rPr>
-        <w:t xml:space="preserve">""</w:t>
-      </w:r>
-      <w:r>
-        <w:rPr>
-          <w:rStyle w:val="NormalTok"/>
-        </w:rPr>
-        <w:t xml:space="preserve">).split(</w:t>
-      </w:r>
-      <w:r>
-        <w:rPr>
-          <w:rStyle w:val="StringTok"/>
-        </w:rPr>
-        <w:t xml:space="preserve">","</w:t>
+          <w:rStyle w:val="DecValTok"/>
+        </w:rPr>
+        <w:t xml:space="preserve">1536</w:t>
+      </w:r>
+      <w:r>
+        <w:rPr>
+          <w:rStyle w:val="NormalTok"/>
+        </w:rPr>
+        <w:t xml:space="preserve">, metric</w:t>
+      </w:r>
+      <w:r>
+        <w:rPr>
+          <w:rStyle w:val="OperatorTok"/>
+        </w:rPr>
+        <w:t xml:space="preserve">=</w:t>
+      </w:r>
+      <w:r>
+        <w:rPr>
+          <w:rStyle w:val="StringTok"/>
+        </w:rPr>
+        <w:t xml:space="preserve">"cosine"</w:t>
       </w:r>
       <w:r>
         <w:rPr>
@@ -1808,73 +1586,79 @@
         <w:rPr>
           <w:rStyle w:val="ControlFlowTok"/>
         </w:rPr>
-        <w:t xml:space="preserve">return</w:t>
-      </w:r>
-      <w:r>
-        <w:rPr>
-          <w:rStyle w:val="NormalTok"/>
-        </w:rPr>
-        <w:t xml:space="preserve"> [</w:t>
+        <w:t xml:space="preserve">except</w:t>
+      </w:r>
+      <w:r>
+        <w:rPr>
+          <w:rStyle w:val="NormalTok"/>
+        </w:rPr>
+        <w:t xml:space="preserve">:</w:t>
+      </w:r>
+      <w:r>
+        <w:br/>
+      </w:r>
+      <w:r>
+        <w:rPr>
+          <w:rStyle w:val="NormalTok"/>
+        </w:rPr>
+        <w:t xml:space="preserve">        </w:t>
       </w:r>
       <w:r>
         <w:rPr>
           <w:rStyle w:val="BuiltInTok"/>
         </w:rPr>
-        <w:t xml:space="preserve">float</w:t>
-      </w:r>
-      <w:r>
-        <w:rPr>
-          <w:rStyle w:val="NormalTok"/>
-        </w:rPr>
-        <w:t xml:space="preserve">(element) </w:t>
-      </w:r>
-      <w:r>
-        <w:rPr>
-          <w:rStyle w:val="ControlFlowTok"/>
-        </w:rPr>
-        <w:t xml:space="preserve">for</w:t>
-      </w:r>
-      <w:r>
-        <w:rPr>
-          <w:rStyle w:val="NormalTok"/>
-        </w:rPr>
-        <w:t xml:space="preserve"> element </w:t>
-      </w:r>
-      <w:r>
-        <w:rPr>
-          <w:rStyle w:val="KeywordTok"/>
-        </w:rPr>
-        <w:t xml:space="preserve">in</w:t>
-      </w:r>
-      <w:r>
-        <w:rPr>
-          <w:rStyle w:val="NormalTok"/>
-        </w:rPr>
-        <w:t xml:space="preserve"> ll] </w:t>
-      </w:r>
-      <w:r>
-        <w:br/>
-      </w:r>
-      <w:r>
-        <w:br/>
-      </w:r>
-      <w:r>
-        <w:rPr>
-          <w:rStyle w:val="NormalTok"/>
-        </w:rPr>
-        <w:t xml:space="preserve">    df[</w:t>
-      </w:r>
-      <w:r>
-        <w:rPr>
-          <w:rStyle w:val="StringTok"/>
-        </w:rPr>
-        <w:t xml:space="preserve">"embeddings_as_list"</w:t>
-      </w:r>
-      <w:r>
-        <w:rPr>
-          <w:rStyle w:val="NormalTok"/>
-        </w:rPr>
-        <w:t xml:space="preserve">] </w:t>
+        <w:t xml:space="preserve">print</w:t>
+      </w:r>
+      <w:r>
+        <w:rPr>
+          <w:rStyle w:val="NormalTok"/>
+        </w:rPr>
+        <w:t xml:space="preserve">(</w:t>
+      </w:r>
+      <w:r>
+        <w:rPr>
+          <w:rStyle w:val="StringTok"/>
+        </w:rPr>
+        <w:t xml:space="preserve">"index already exists"</w:t>
+      </w:r>
+      <w:r>
+        <w:rPr>
+          <w:rStyle w:val="NormalTok"/>
+        </w:rPr>
+        <w:t xml:space="preserve">)</w:t>
+      </w:r>
+      <w:r>
+        <w:br/>
+      </w:r>
+      <w:r>
+        <w:br/>
+      </w:r>
+      <w:r>
+        <w:rPr>
+          <w:rStyle w:val="NormalTok"/>
+        </w:rPr>
+        <w:t xml:space="preserve">    </w:t>
+      </w:r>
+      <w:r>
+        <w:rPr>
+          <w:rStyle w:val="BuiltInTok"/>
+        </w:rPr>
+        <w:t xml:space="preserve">print</w:t>
+      </w:r>
+      <w:r>
+        <w:rPr>
+          <w:rStyle w:val="NormalTok"/>
+        </w:rPr>
+        <w:t xml:space="preserve">(pinecone.list_indexes())</w:t>
+      </w:r>
+      <w:r>
+        <w:br/>
+      </w:r>
+      <w:r>
+        <w:rPr>
+          <w:rStyle w:val="NormalTok"/>
+        </w:rPr>
+        <w:t xml:space="preserve">    index </w:t>
       </w:r>
       <w:r>
         <w:rPr>
@@ -1886,31 +1670,19 @@
         <w:rPr>
           <w:rStyle w:val="NormalTok"/>
         </w:rPr>
-        <w:t xml:space="preserve"> df[</w:t>
-      </w:r>
-      <w:r>
-        <w:rPr>
-          <w:rStyle w:val="StringTok"/>
-        </w:rPr>
-        <w:t xml:space="preserve">"embeddings"</w:t>
-      </w:r>
-      <w:r>
-        <w:rPr>
-          <w:rStyle w:val="NormalTok"/>
-        </w:rPr>
-        <w:t xml:space="preserve">].</w:t>
-      </w:r>
-      <w:r>
-        <w:rPr>
-          <w:rStyle w:val="BuiltInTok"/>
-        </w:rPr>
-        <w:t xml:space="preserve">apply</w:t>
-      </w:r>
-      <w:r>
-        <w:rPr>
-          <w:rStyle w:val="NormalTok"/>
-        </w:rPr>
-        <w:t xml:space="preserve">(create_a_list_from_list_as_string)</w:t>
+        <w:t xml:space="preserve"> pinecone.Index(</w:t>
+      </w:r>
+      <w:r>
+        <w:rPr>
+          <w:rStyle w:val="StringTok"/>
+        </w:rPr>
+        <w:t xml:space="preserve">"startech"</w:t>
+      </w:r>
+      <w:r>
+        <w:rPr>
+          <w:rStyle w:val="NormalTok"/>
+        </w:rPr>
+        <w:t xml:space="preserve">)</w:t>
       </w:r>
     </w:p>
     <w:p>
@@ -1918,6 +1690,246 @@
         <w:numPr>
           <w:ilvl w:val="0"/>
           <w:numId w:val="1010"/>
+        </w:numPr>
+        <w:pStyle w:val="Compact"/>
+      </w:pPr>
+      <w:r>
+        <w:rPr>
+          <w:bCs/>
+          <w:b/>
+        </w:rPr>
+        <w:t xml:space="preserve">Convert Embeddings to List</w:t>
+      </w:r>
+      <w:r>
+        <w:t xml:space="preserve">: Since our embeddings are saved as strings that look like lists, we need a function to turn them back into real lists of floats for processing. That’s what this function does.</w:t>
+      </w:r>
+    </w:p>
+    <w:p>
+      <w:pPr>
+        <w:pStyle w:val="SourceCode"/>
+      </w:pPr>
+      <w:r>
+        <w:rPr>
+          <w:rStyle w:val="NormalTok"/>
+        </w:rPr>
+        <w:t xml:space="preserve">    </w:t>
+      </w:r>
+      <w:r>
+        <w:rPr>
+          <w:rStyle w:val="KeywordTok"/>
+        </w:rPr>
+        <w:t xml:space="preserve">def</w:t>
+      </w:r>
+      <w:r>
+        <w:rPr>
+          <w:rStyle w:val="NormalTok"/>
+        </w:rPr>
+        <w:t xml:space="preserve"> create_a_list_from_list_as_string(x):</w:t>
+      </w:r>
+      <w:r>
+        <w:br/>
+      </w:r>
+      <w:r>
+        <w:rPr>
+          <w:rStyle w:val="NormalTok"/>
+        </w:rPr>
+        <w:t xml:space="preserve">    ll </w:t>
+      </w:r>
+      <w:r>
+        <w:rPr>
+          <w:rStyle w:val="OperatorTok"/>
+        </w:rPr>
+        <w:t xml:space="preserve">=</w:t>
+      </w:r>
+      <w:r>
+        <w:rPr>
+          <w:rStyle w:val="NormalTok"/>
+        </w:rPr>
+        <w:t xml:space="preserve"> x.replace(</w:t>
+      </w:r>
+      <w:r>
+        <w:rPr>
+          <w:rStyle w:val="StringTok"/>
+        </w:rPr>
+        <w:t xml:space="preserve">"["</w:t>
+      </w:r>
+      <w:r>
+        <w:rPr>
+          <w:rStyle w:val="NormalTok"/>
+        </w:rPr>
+        <w:t xml:space="preserve">, </w:t>
+      </w:r>
+      <w:r>
+        <w:rPr>
+          <w:rStyle w:val="StringTok"/>
+        </w:rPr>
+        <w:t xml:space="preserve">""</w:t>
+      </w:r>
+      <w:r>
+        <w:rPr>
+          <w:rStyle w:val="NormalTok"/>
+        </w:rPr>
+        <w:t xml:space="preserve">).replace(</w:t>
+      </w:r>
+      <w:r>
+        <w:rPr>
+          <w:rStyle w:val="StringTok"/>
+        </w:rPr>
+        <w:t xml:space="preserve">"]"</w:t>
+      </w:r>
+      <w:r>
+        <w:rPr>
+          <w:rStyle w:val="NormalTok"/>
+        </w:rPr>
+        <w:t xml:space="preserve">, </w:t>
+      </w:r>
+      <w:r>
+        <w:rPr>
+          <w:rStyle w:val="StringTok"/>
+        </w:rPr>
+        <w:t xml:space="preserve">""</w:t>
+      </w:r>
+      <w:r>
+        <w:rPr>
+          <w:rStyle w:val="NormalTok"/>
+        </w:rPr>
+        <w:t xml:space="preserve">).split(</w:t>
+      </w:r>
+      <w:r>
+        <w:rPr>
+          <w:rStyle w:val="StringTok"/>
+        </w:rPr>
+        <w:t xml:space="preserve">","</w:t>
+      </w:r>
+      <w:r>
+        <w:rPr>
+          <w:rStyle w:val="NormalTok"/>
+        </w:rPr>
+        <w:t xml:space="preserve">)</w:t>
+      </w:r>
+      <w:r>
+        <w:br/>
+      </w:r>
+      <w:r>
+        <w:rPr>
+          <w:rStyle w:val="NormalTok"/>
+        </w:rPr>
+        <w:t xml:space="preserve">    </w:t>
+      </w:r>
+      <w:r>
+        <w:rPr>
+          <w:rStyle w:val="ControlFlowTok"/>
+        </w:rPr>
+        <w:t xml:space="preserve">return</w:t>
+      </w:r>
+      <w:r>
+        <w:rPr>
+          <w:rStyle w:val="NormalTok"/>
+        </w:rPr>
+        <w:t xml:space="preserve"> [</w:t>
+      </w:r>
+      <w:r>
+        <w:rPr>
+          <w:rStyle w:val="BuiltInTok"/>
+        </w:rPr>
+        <w:t xml:space="preserve">float</w:t>
+      </w:r>
+      <w:r>
+        <w:rPr>
+          <w:rStyle w:val="NormalTok"/>
+        </w:rPr>
+        <w:t xml:space="preserve">(element) </w:t>
+      </w:r>
+      <w:r>
+        <w:rPr>
+          <w:rStyle w:val="ControlFlowTok"/>
+        </w:rPr>
+        <w:t xml:space="preserve">for</w:t>
+      </w:r>
+      <w:r>
+        <w:rPr>
+          <w:rStyle w:val="NormalTok"/>
+        </w:rPr>
+        <w:t xml:space="preserve"> element </w:t>
+      </w:r>
+      <w:r>
+        <w:rPr>
+          <w:rStyle w:val="KeywordTok"/>
+        </w:rPr>
+        <w:t xml:space="preserve">in</w:t>
+      </w:r>
+      <w:r>
+        <w:rPr>
+          <w:rStyle w:val="NormalTok"/>
+        </w:rPr>
+        <w:t xml:space="preserve"> ll] </w:t>
+      </w:r>
+      <w:r>
+        <w:br/>
+      </w:r>
+      <w:r>
+        <w:br/>
+      </w:r>
+      <w:r>
+        <w:rPr>
+          <w:rStyle w:val="NormalTok"/>
+        </w:rPr>
+        <w:t xml:space="preserve">    df[</w:t>
+      </w:r>
+      <w:r>
+        <w:rPr>
+          <w:rStyle w:val="StringTok"/>
+        </w:rPr>
+        <w:t xml:space="preserve">"embeddings_as_list"</w:t>
+      </w:r>
+      <w:r>
+        <w:rPr>
+          <w:rStyle w:val="NormalTok"/>
+        </w:rPr>
+        <w:t xml:space="preserve">] </w:t>
+      </w:r>
+      <w:r>
+        <w:rPr>
+          <w:rStyle w:val="OperatorTok"/>
+        </w:rPr>
+        <w:t xml:space="preserve">=</w:t>
+      </w:r>
+      <w:r>
+        <w:rPr>
+          <w:rStyle w:val="NormalTok"/>
+        </w:rPr>
+        <w:t xml:space="preserve"> df[</w:t>
+      </w:r>
+      <w:r>
+        <w:rPr>
+          <w:rStyle w:val="StringTok"/>
+        </w:rPr>
+        <w:t xml:space="preserve">"embeddings"</w:t>
+      </w:r>
+      <w:r>
+        <w:rPr>
+          <w:rStyle w:val="NormalTok"/>
+        </w:rPr>
+        <w:t xml:space="preserve">].</w:t>
+      </w:r>
+      <w:r>
+        <w:rPr>
+          <w:rStyle w:val="BuiltInTok"/>
+        </w:rPr>
+        <w:t xml:space="preserve">apply</w:t>
+      </w:r>
+      <w:r>
+        <w:rPr>
+          <w:rStyle w:val="NormalTok"/>
+        </w:rPr>
+        <w:t xml:space="preserve">(create_a_list_from_list_as_string)</w:t>
+      </w:r>
+    </w:p>
+    <w:p>
+      <w:pPr>
+        <w:numPr>
+          <w:ilvl w:val="0"/>
+          <w:numId w:val="1011"/>
         </w:numPr>
         <w:pStyle w:val="Compact"/>
       </w:pPr>
@@ -3627,7 +3639,7 @@
         <w:pStyle w:val="FirstParagraph"/>
       </w:pPr>
       <w:r>
-        <w:t xml:space="preserve">This small experiment shows how powerful a flexible this approach can be to leverage semantic search and using your own knowledge with LLMs. By using language models that have already been trained and vector databases, it is possible to make systems that are useful in your context and can process and understand a lot of text data. One of the best things about this method is that you don’t have to keep retraining models. By not retraining, we don’t have to deal with the storage and processing problems that come with big model weights.</w:t>
+        <w:t xml:space="preserve">This small experiment shows how powerful and flexible this approach can be to leverage semantic search and using your own knowledge with LLMs. By using language models that have already been trained and vector databases, it is possible to make systems that are useful in your context and can process and understand a lot of text data. One of the best things about this method is that you don’t have to keep retraining models. By not retraining, we don’t have to deal with the storage and processing problems that come with big model weights.</w:t>
       </w:r>
     </w:p>
     <w:p>
@@ -4278,6 +4290,9 @@
     </w:lvlOverride>
   </w:num>
   <w:num w:numId="1005">
+    <w:abstractNumId w:val="991"/>
+  </w:num>
+  <w:num w:numId="1006">
     <w:abstractNumId w:val="99414"/>
     <w:lvlOverride w:ilvl="0">
       <w:startOverride w:val="4"/>
@@ -4307,10 +4322,10 @@
       <w:startOverride w:val="4"/>
     </w:lvlOverride>
   </w:num>
-  <w:num w:numId="1006">
+  <w:num w:numId="1007">
     <w:abstractNumId w:val="991"/>
   </w:num>
-  <w:num w:numId="1007">
+  <w:num w:numId="1008">
     <w:abstractNumId w:val="99411"/>
     <w:lvlOverride w:ilvl="0">
       <w:startOverride w:val="1"/>
@@ -4340,7 +4355,7 @@
       <w:startOverride w:val="1"/>
     </w:lvlOverride>
   </w:num>
-  <w:num w:numId="1008">
+  <w:num w:numId="1009">
     <w:abstractNumId w:val="99412"/>
     <w:lvlOverride w:ilvl="0">
       <w:startOverride w:val="2"/>
@@ -4370,7 +4385,7 @@
       <w:startOverride w:val="2"/>
     </w:lvlOverride>
   </w:num>
-  <w:num w:numId="1009">
+  <w:num w:numId="1010">
     <w:abstractNumId w:val="99413"/>
     <w:lvlOverride w:ilvl="0">
       <w:startOverride w:val="3"/>
@@ -4400,7 +4415,7 @@
       <w:startOverride w:val="3"/>
     </w:lvlOverride>
   </w:num>
-  <w:num w:numId="1010">
+  <w:num w:numId="1011">
     <w:abstractNumId w:val="99414"/>
     <w:lvlOverride w:ilvl="0">
       <w:startOverride w:val="4"/>

</xml_diff>